<commit_message>
Update GDD Game Bibles/KidUnderCover.docx
</commit_message>
<xml_diff>
--- a/GDD Game Bibles/KidUnderCover.docx
+++ b/GDD Game Bibles/KidUnderCover.docx
@@ -107,7 +107,21 @@
     </w:p>
     <w:p>
       <w:r>
-        <w:t>Choose/Build your Own 7 year old avatar character, Default Character is Rose Black (girl) or Thorne White (boy) name can also be edited.</w:t>
+        <w:t xml:space="preserve">Choose/Build your </w:t>
+      </w:r>
+      <w:proofErr w:type="gramStart"/>
+      <w:r>
+        <w:t>Own</w:t>
+      </w:r>
+      <w:proofErr w:type="gramEnd"/>
+      <w:r>
+        <w:t xml:space="preserve"> 7</w:t>
+      </w:r>
+      <w:r>
+        <w:t>-10</w:t>
+      </w:r>
+      <w:r>
+        <w:t xml:space="preserve"> year old avatar character, Default Character is Rose Black (girl) or Thorne White (boy) name can also be edited.</w:t>
       </w:r>
     </w:p>
     <w:p>
@@ -121,10 +135,7 @@
         <w:t>: Disarming Bombs, Skydiving/</w:t>
       </w:r>
       <w:r>
-        <w:t xml:space="preserve">flight suit, gun safety and sharpshooting, Martial arts, Tactics, Physics, Tracking, Investigative techniques, </w:t>
-      </w:r>
-      <w:r>
-        <w:t xml:space="preserve">International Law, Criminal </w:t>
+        <w:t xml:space="preserve">flight suit, gun safety and sharpshooting, Martial arts, Tactics, Physics, Tracking, Investigative techniques, International Law, Criminal </w:t>
       </w:r>
       <w:r>
         <w:t xml:space="preserve">Psychology </w:t>
@@ -136,10 +147,7 @@
         <w:t xml:space="preserve"> procedures</w:t>
       </w:r>
       <w:r>
-        <w:t xml:space="preserve">, Chemistry(building Bombs and identifying unknown Samples) </w:t>
-      </w:r>
-      <w:r>
-        <w:t>and first aid, on top of regular school.</w:t>
+        <w:t>, Chemistry(building Bombs and identifying unknown Samples) and first aid, on top of regular school.</w:t>
       </w:r>
     </w:p>
     <w:p>
@@ -165,7 +173,19 @@
     </w:p>
     <w:p>
       <w:r>
-        <w:t>No one must find out that the world best bodyguards/agents are only children. Thankfully no one seems to believe they could be, no one considers a 7 year old a threat making you the perfect invisible agent or body guard. Don’t forget to act cute and innocent if someone gets suspicious.</w:t>
+        <w:t xml:space="preserve">No one must find out that the world best bodyguards/agents are only children. Thankfully no one seems to believe they could be, no one considers a </w:t>
+      </w:r>
+      <w:r>
+        <w:t>kid to be a</w:t>
+      </w:r>
+      <w:r>
+        <w:t xml:space="preserve"> threat</w:t>
+      </w:r>
+      <w:r>
+        <w:t>,</w:t>
+      </w:r>
+      <w:r>
+        <w:t xml:space="preserve"> making you the perfect invisible agent or body guard. Don’t forget to act cute and innocent if someone gets suspicious.</w:t>
       </w:r>
     </w:p>
     <w:p>
@@ -423,7 +443,13 @@
         </w:numPr>
       </w:pPr>
       <w:r>
-        <w:t>Different perspective than most RPGs, see under furniture, act like a kid, climb things or throw tantrums to cause a distraction.</w:t>
+        <w:t>Different perspective than most RPGs, see under furniture, act like a kid, climb things</w:t>
+      </w:r>
+      <w:r>
+        <w:t>, make a mess</w:t>
+      </w:r>
+      <w:r>
+        <w:t xml:space="preserve"> or throw tantrums to cause a distraction.</w:t>
       </w:r>
     </w:p>
     <w:p>
@@ -436,6 +462,18 @@
       </w:pPr>
       <w:r>
         <w:t>Befuddle adults around you, use hologram grenades or hologram flame throwers to make them pee their pants and run away, tranquilizer guns and paralytic darts to bring down adults without killing anyone, make sure no one sees you fire.</w:t>
+      </w:r>
+    </w:p>
+    <w:p>
+      <w:pPr>
+        <w:pStyle w:val="ListParagraph"/>
+        <w:numPr>
+          <w:ilvl w:val="0"/>
+          <w:numId w:val="2"/>
+        </w:numPr>
+      </w:pPr>
+      <w:r>
+        <w:t>A hero even kids can connect with</w:t>
       </w:r>
       <w:bookmarkStart w:id="0" w:name="_GoBack"/>
       <w:bookmarkEnd w:id="0"/>

</xml_diff>